<commit_message>
changed R script to Word doc for exercise
</commit_message>
<xml_diff>
--- a/Exercise-03-Solution.docx
+++ b/Exercise-03-Solution.docx
@@ -123,7 +123,7 @@
         </w:numPr>
       </w:pPr>
       <w:r>
-        <w:t xml:space="preserve">Export the R script and upload to Canvas.</w:t>
+        <w:t xml:space="preserve">Render the Word doc and upload to Canvas.</w:t>
       </w:r>
     </w:p>
     <w:p>
@@ -171,7 +171,7 @@
         <w:pStyle w:val="BodyText"/>
       </w:pPr>
       <w:r>
-        <w:t xml:space="preserve">- Submitting an R script.</w:t>
+        <w:t xml:space="preserve">- Submitting a rendered Word doc.</w:t>
       </w:r>
     </w:p>
     <w:p>

</xml_diff>